<commit_message>
moved auth folder in components
</commit_message>
<xml_diff>
--- a/docs/Code Structure.docx
+++ b/docs/Code Structure.docx
@@ -31,19 +31,29 @@
         <w:spacing w:before="0"/>
         <w:ind w:left="360"/>
       </w:pPr>
+      <w:proofErr w:type="spellStart"/>
       <w:r>
         <w:t>d</w:t>
       </w:r>
       <w:r>
         <w:t>ist</w:t>
       </w:r>
+      <w:proofErr w:type="spellEnd"/>
     </w:p>
     <w:p>
       <w:pPr>
         <w:spacing w:after="0"/>
       </w:pPr>
       <w:r>
-        <w:t>This folder is where the optimized and compiled production-ready code is placed after you build your application. It contains the minimized HTML, CSS, and JavaScript files that are ready for deployment to a web server. This folder is usually generated by build commands like npm run build.</w:t>
+        <w:t xml:space="preserve">This folder is where the optimized and compiled production-ready code is placed after you build your application. It contains the minimized HTML, CSS, and JavaScript files that are ready for deployment to a web server. This folder is usually generated by build commands like </w:t>
+      </w:r>
+      <w:proofErr w:type="spellStart"/>
+      <w:r>
+        <w:t>npm</w:t>
+      </w:r>
+      <w:proofErr w:type="spellEnd"/>
+      <w:r>
+        <w:t xml:space="preserve"> run build.</w:t>
       </w:r>
     </w:p>
     <w:p>
@@ -74,8 +84,13 @@
         <w:t>contains</w:t>
       </w:r>
       <w:r>
-        <w:t xml:space="preserve"> docs about the project</w:t>
-      </w:r>
+        <w:t xml:space="preserve"> docs about the </w:t>
+      </w:r>
+      <w:proofErr w:type="gramStart"/>
+      <w:r>
+        <w:t>project</w:t>
+      </w:r>
+      <w:proofErr w:type="gramEnd"/>
     </w:p>
     <w:p>
       <w:pPr>
@@ -146,9 +161,11 @@
         <w:spacing w:before="0"/>
         <w:ind w:left="360"/>
       </w:pPr>
+      <w:proofErr w:type="spellStart"/>
       <w:r>
         <w:t>node_modules</w:t>
       </w:r>
+      <w:proofErr w:type="spellEnd"/>
     </w:p>
     <w:p>
       <w:pPr>
@@ -158,7 +175,15 @@
         <w:t>This directory is automatically generated when you install project dependencies</w:t>
       </w:r>
       <w:r>
-        <w:t xml:space="preserve"> (using npm install). </w:t>
+        <w:t xml:space="preserve"> (using </w:t>
+      </w:r>
+      <w:proofErr w:type="spellStart"/>
+      <w:r>
+        <w:t>npm</w:t>
+      </w:r>
+      <w:proofErr w:type="spellEnd"/>
+      <w:r>
+        <w:t xml:space="preserve"> install). </w:t>
       </w:r>
       <w:r>
         <w:t>It contains all the libraries and packages your project relies on. You typically do not commit this folder to version control.</w:t>
@@ -183,7 +208,15 @@
         <w:spacing w:after="0"/>
       </w:pPr>
       <w:r>
-        <w:t>This folder holds static assets that are directly copied to the build output directory without being processed by Webpack or Vite.</w:t>
+        <w:t xml:space="preserve">This folder holds static assets that are directly copied to the build output directory without being processed by Webpack or </w:t>
+      </w:r>
+      <w:proofErr w:type="spellStart"/>
+      <w:r>
+        <w:t>Vite</w:t>
+      </w:r>
+      <w:proofErr w:type="spellEnd"/>
+      <w:r>
+        <w:t>.</w:t>
       </w:r>
       <w:r>
         <w:t xml:space="preserve"> Like images, fonts etc</w:t>
@@ -199,9 +232,11 @@
         <w:spacing w:before="0"/>
         <w:ind w:left="360"/>
       </w:pPr>
+      <w:proofErr w:type="spellStart"/>
       <w:r>
         <w:t>src</w:t>
       </w:r>
+      <w:proofErr w:type="spellEnd"/>
     </w:p>
     <w:p>
       <w:pPr>
@@ -266,7 +301,35 @@
     </w:p>
     <w:p>
       <w:r>
-        <w:t>These are the frontend components used in the application like jointjs, Babylon, vueflow, etc.</w:t>
+        <w:t xml:space="preserve">These are the frontend components used in the application like </w:t>
+      </w:r>
+      <w:proofErr w:type="spellStart"/>
+      <w:r>
+        <w:t>jointjs</w:t>
+      </w:r>
+      <w:proofErr w:type="spellEnd"/>
+      <w:r>
+        <w:t xml:space="preserve">, Babylon, </w:t>
+      </w:r>
+      <w:proofErr w:type="spellStart"/>
+      <w:r>
+        <w:t>vueflow</w:t>
+      </w:r>
+      <w:proofErr w:type="spellEnd"/>
+      <w:r>
+        <w:t>, etc.</w:t>
+      </w:r>
+    </w:p>
+    <w:p>
+      <w:pPr>
+        <w:pStyle w:val="Heading4"/>
+        <w:numPr>
+          <w:ilvl w:val="1"/>
+          <w:numId w:val="2"/>
+        </w:numPr>
+      </w:pPr>
+      <w:r>
+        <w:t>auth</w:t>
       </w:r>
     </w:p>
     <w:p>
@@ -278,9 +341,11 @@
         </w:numPr>
         <w:spacing w:before="0"/>
       </w:pPr>
+      <w:proofErr w:type="spellStart"/>
       <w:r>
         <w:t>composables</w:t>
       </w:r>
+      <w:proofErr w:type="spellEnd"/>
     </w:p>
     <w:p>
       <w:r>
@@ -359,8 +424,13 @@
         <w:t>pages of application or route specific components.</w:t>
       </w:r>
       <w:r>
-        <w:t xml:space="preserve"> Like homepage.vue</w:t>
-      </w:r>
+        <w:t xml:space="preserve"> Like </w:t>
+      </w:r>
+      <w:proofErr w:type="spellStart"/>
+      <w:r>
+        <w:t>homepage.vue</w:t>
+      </w:r>
+      <w:proofErr w:type="spellEnd"/>
       <w:r>
         <w:t xml:space="preserve"> etc</w:t>
       </w:r>
@@ -897,7 +967,7 @@
   <w:abstractNum w:abstractNumId="0" w15:restartNumberingAfterBreak="0">
     <w:nsid w:val="215E5011"/>
     <w:multiLevelType w:val="hybridMultilevel"/>
-    <w:tmpl w:val="A34C4B40"/>
+    <w:tmpl w:val="768696E6"/>
     <w:lvl w:ilvl="0" w:tplc="40090001">
       <w:start w:val="1"/>
       <w:numFmt w:val="bullet"/>
@@ -910,7 +980,7 @@
         <w:rFonts w:ascii="Symbol" w:hAnsi="Symbol" w:hint="default"/>
       </w:rPr>
     </w:lvl>
-    <w:lvl w:ilvl="1" w:tplc="40090003" w:tentative="1">
+    <w:lvl w:ilvl="1" w:tplc="40090003">
       <w:start w:val="1"/>
       <w:numFmt w:val="bullet"/>
       <w:lvlText w:val="o"/>
@@ -1574,6 +1644,28 @@
       <w:szCs w:val="24"/>
     </w:rPr>
   </w:style>
+  <w:style w:type="paragraph" w:styleId="Heading4">
+    <w:name w:val="heading 4"/>
+    <w:basedOn w:val="Normal"/>
+    <w:next w:val="Normal"/>
+    <w:link w:val="Heading4Char"/>
+    <w:uiPriority w:val="9"/>
+    <w:unhideWhenUsed/>
+    <w:qFormat/>
+    <w:rsid w:val="0075573D"/>
+    <w:pPr>
+      <w:keepNext/>
+      <w:keepLines/>
+      <w:spacing w:before="40" w:after="0"/>
+      <w:outlineLvl w:val="3"/>
+    </w:pPr>
+    <w:rPr>
+      <w:rFonts w:asciiTheme="majorHAnsi" w:eastAsiaTheme="majorEastAsia" w:hAnsiTheme="majorHAnsi" w:cstheme="majorBidi"/>
+      <w:i/>
+      <w:iCs/>
+      <w:color w:val="2F5496" w:themeColor="accent1" w:themeShade="BF"/>
+    </w:rPr>
+  </w:style>
   <w:style w:type="character" w:default="1" w:styleId="DefaultParagraphFont">
     <w:name w:val="Default Paragraph Font"/>
     <w:uiPriority w:val="1"/>
@@ -1692,6 +1784,19 @@
       <w:color w:val="1F3763" w:themeColor="accent1" w:themeShade="7F"/>
       <w:sz w:val="24"/>
       <w:szCs w:val="24"/>
+    </w:rPr>
+  </w:style>
+  <w:style w:type="character" w:customStyle="1" w:styleId="Heading4Char">
+    <w:name w:val="Heading 4 Char"/>
+    <w:basedOn w:val="DefaultParagraphFont"/>
+    <w:link w:val="Heading4"/>
+    <w:uiPriority w:val="9"/>
+    <w:rsid w:val="0075573D"/>
+    <w:rPr>
+      <w:rFonts w:asciiTheme="majorHAnsi" w:eastAsiaTheme="majorEastAsia" w:hAnsiTheme="majorHAnsi" w:cstheme="majorBidi"/>
+      <w:i/>
+      <w:iCs/>
+      <w:color w:val="2F5496" w:themeColor="accent1" w:themeShade="BF"/>
     </w:rPr>
   </w:style>
 </w:styles>

</xml_diff>